<commit_message>
Kata CSV Doku angepasst
</commit_message>
<xml_diff>
--- a/kata-csv/src/main/resources/CSV-File Viewer (Klassen).docx
+++ b/kata-csv/src/main/resources/CSV-File Viewer (Klassen).docx
@@ -326,6 +326,31 @@
               <w:t>Innerhalb der übergebenen Liste kann mittels entsprechender Methoden navigiert werden.</w:t>
             </w:r>
           </w:p>
+          <w:p>
+            <w:r>
+              <w:rPr>
+                <w:i/>
+              </w:rPr>
+              <w:t>Alternative:</w:t>
+            </w:r>
+            <w:r>
+              <w:t xml:space="preserve"> Nur eine</w:t>
+            </w:r>
+            <w:bookmarkStart w:id="0" w:name="_GoBack"/>
+            <w:bookmarkEnd w:id="0"/>
+            <w:r>
+              <w:t xml:space="preserve"> Methode </w:t>
+            </w:r>
+            <w:r>
+              <w:rPr>
+                <w:rFonts w:ascii="Consolas" w:hAnsi="Consolas" w:cs="Consolas"/>
+              </w:rPr>
+              <w:t>pageForCommand(Command)</w:t>
+            </w:r>
+            <w:r>
+              <w:t xml:space="preserve"> die eine entsprechende Liste zurück liefert.</w:t>
+            </w:r>
+          </w:p>
         </w:tc>
       </w:tr>
       <w:tr>
@@ -548,8 +573,6 @@
             <w:r>
               <w:t>Reagiert auf die Kommandos</w:t>
             </w:r>
-            <w:bookmarkStart w:id="0" w:name="_GoBack"/>
-            <w:bookmarkEnd w:id="0"/>
           </w:p>
           <w:p/>
         </w:tc>
@@ -790,7 +813,7 @@
               <w:color w:val="4F81BD" w:themeColor="accent1"/>
               <w:lang w:val="de-DE"/>
             </w:rPr>
-            <w:t>2</w:t>
+            <w:t>1</w:t>
           </w:r>
           <w:r>
             <w:rPr>
@@ -874,7 +897,6 @@
     <w:lvl w:ilvl="1">
       <w:start w:val="1"/>
       <w:numFmt w:val="decimal"/>
-      <w:pStyle w:val="berschrift2"/>
       <w:lvlText w:val="0%1.%2"/>
       <w:lvlJc w:val="left"/>
       <w:pPr>
@@ -891,7 +913,6 @@
     <w:lvl w:ilvl="2">
       <w:start w:val="1"/>
       <w:numFmt w:val="decimal"/>
-      <w:pStyle w:val="berschrift3"/>
       <w:lvlText w:val="0%1.%2.%3"/>
       <w:lvlJc w:val="left"/>
       <w:pPr>
@@ -908,7 +929,6 @@
     <w:lvl w:ilvl="3">
       <w:start w:val="1"/>
       <w:numFmt w:val="decimal"/>
-      <w:pStyle w:val="berschrift4"/>
       <w:lvlText w:val="0%1.%2.%3.%4"/>
       <w:lvlJc w:val="left"/>
       <w:pPr>
@@ -925,7 +945,6 @@
     <w:lvl w:ilvl="4">
       <w:start w:val="1"/>
       <w:numFmt w:val="decimal"/>
-      <w:pStyle w:val="berschrift5"/>
       <w:lvlText w:val="0%1.%2.%3.%4.%5"/>
       <w:lvlJc w:val="left"/>
       <w:pPr>
@@ -942,7 +961,6 @@
     <w:lvl w:ilvl="5">
       <w:start w:val="1"/>
       <w:numFmt w:val="decimal"/>
-      <w:pStyle w:val="berschrift6"/>
       <w:lvlText w:val="0%1.%2.%3.%4.%5.%6"/>
       <w:lvlJc w:val="left"/>
       <w:pPr>
@@ -959,7 +977,6 @@
     <w:lvl w:ilvl="6">
       <w:start w:val="1"/>
       <w:numFmt w:val="decimal"/>
-      <w:pStyle w:val="berschrift7"/>
       <w:lvlText w:val="0%1.%2.%3.%4.%5.%6.%7"/>
       <w:lvlJc w:val="left"/>
       <w:pPr>
@@ -976,7 +993,6 @@
     <w:lvl w:ilvl="7">
       <w:start w:val="1"/>
       <w:numFmt w:val="decimal"/>
-      <w:pStyle w:val="berschrift8"/>
       <w:lvlText w:val="0%1.%2.%3.%4.%5.%6.%7.%8"/>
       <w:lvlJc w:val="left"/>
       <w:pPr>
@@ -993,7 +1009,6 @@
     <w:lvl w:ilvl="8">
       <w:start w:val="1"/>
       <w:numFmt w:val="decimal"/>
-      <w:pStyle w:val="berschrift9"/>
       <w:lvlText w:val="0%1.%2.%3.%4.%5.%6.%7.%8.%9"/>
       <w:lvlJc w:val="left"/>
       <w:pPr>

</xml_diff>